<commit_message>
Adicionando metodo de Validação de email
</commit_message>
<xml_diff>
--- a/MindTrack-Python.docx
+++ b/MindTrack-Python.docx
@@ -12,6 +12,7 @@
           <w:szCs w:val="32"/>
         </w:rPr>
       </w:pPr>
+      <w:bookmarkStart w:id="0" w:name="_Toc214268121"/>
       <w:r>
         <w:rPr>
           <w:rFonts w:ascii="Arial" w:hAnsi="Arial" w:cs="Arial"/>
@@ -20,6 +21,7 @@
         </w:rPr>
         <w:t>MINDTRACK</w:t>
       </w:r>
+      <w:bookmarkEnd w:id="0"/>
     </w:p>
     <w:p>
       <w:pPr>
@@ -31,6 +33,7 @@
           <w:szCs w:val="32"/>
         </w:rPr>
       </w:pPr>
+      <w:bookmarkStart w:id="1" w:name="_Toc214268122"/>
       <w:r>
         <w:rPr>
           <w:rFonts w:ascii="Arial" w:hAnsi="Arial" w:cs="Arial"/>
@@ -39,6 +42,7 @@
         </w:rPr>
         <w:t>FIAP - GLOBAL SOLUTION 2025</w:t>
       </w:r>
+      <w:bookmarkEnd w:id="1"/>
     </w:p>
     <w:p>
       <w:pPr>
@@ -58,6 +62,7 @@
         </w:rPr>
         <w:t xml:space="preserve">      </w:t>
       </w:r>
+      <w:bookmarkStart w:id="2" w:name="_Toc214268123"/>
       <w:r>
         <w:rPr>
           <w:rFonts w:ascii="Arial" w:hAnsi="Arial" w:cs="Arial"/>
@@ -114,6 +119,7 @@
         </w:rPr>
         <w:t>PYTHON</w:t>
       </w:r>
+      <w:bookmarkEnd w:id="2"/>
     </w:p>
     <w:p>
       <w:r>
@@ -209,23 +215,962 @@
         <w:br w:type="page"/>
       </w:r>
     </w:p>
-    <w:p>
-      <w:pPr>
-        <w:pStyle w:val="Heading1"/>
-        <w:rPr>
-          <w:rFonts w:ascii="Arial" w:hAnsi="Arial" w:cs="Arial"/>
+    <w:sdt>
+      <w:sdtPr>
+        <w:rPr>
           <w:lang w:val="pt-BR"/>
         </w:rPr>
-      </w:pPr>
-      <w:r>
-        <w:rPr>
-          <w:rFonts w:ascii="Arial" w:hAnsi="Arial" w:cs="Arial"/>
-          <w:lang w:val="pt-BR"/>
-        </w:rPr>
-        <w:lastRenderedPageBreak/>
-        <w:t>Sumário</w:t>
-      </w:r>
-    </w:p>
+        <w:id w:val="-1470887250"/>
+        <w:docPartObj>
+          <w:docPartGallery w:val="Table of Contents"/>
+          <w:docPartUnique/>
+        </w:docPartObj>
+      </w:sdtPr>
+      <w:sdtEndPr>
+        <w:rPr>
+          <w:rFonts w:asciiTheme="minorHAnsi" w:eastAsiaTheme="minorEastAsia" w:hAnsiTheme="minorHAnsi" w:cstheme="minorBidi"/>
+          <w:color w:val="auto"/>
+          <w:sz w:val="22"/>
+          <w:szCs w:val="22"/>
+          <w:lang w:val="en-US"/>
+        </w:rPr>
+      </w:sdtEndPr>
+      <w:sdtContent>
+        <w:p>
+          <w:pPr>
+            <w:pStyle w:val="TOCHeading"/>
+          </w:pPr>
+          <w:r>
+            <w:rPr>
+              <w:lang w:val="pt-BR"/>
+            </w:rPr>
+            <w:t>Sumário</w:t>
+          </w:r>
+        </w:p>
+        <w:p>
+          <w:pPr>
+            <w:pStyle w:val="TOC1"/>
+            <w:tabs>
+              <w:tab w:val="right" w:leader="dot" w:pos="8630"/>
+            </w:tabs>
+            <w:rPr>
+              <w:noProof/>
+            </w:rPr>
+          </w:pPr>
+          <w:r>
+            <w:fldChar w:fldCharType="begin"/>
+          </w:r>
+          <w:r>
+            <w:instrText xml:space="preserve"> TOC \o "1-3" \h \z \u </w:instrText>
+          </w:r>
+          <w:r>
+            <w:fldChar w:fldCharType="separate"/>
+          </w:r>
+          <w:hyperlink w:anchor="_Toc214268121" w:history="1">
+            <w:r>
+              <w:rPr>
+                <w:rStyle w:val="Hyperlink"/>
+                <w:rFonts w:ascii="Arial" w:hAnsi="Arial" w:cs="Arial"/>
+                <w:noProof/>
+              </w:rPr>
+              <w:t>MINDT</w:t>
+            </w:r>
+            <w:r>
+              <w:rPr>
+                <w:rStyle w:val="Hyperlink"/>
+                <w:rFonts w:ascii="Arial" w:hAnsi="Arial" w:cs="Arial"/>
+                <w:noProof/>
+              </w:rPr>
+              <w:t>R</w:t>
+            </w:r>
+            <w:r>
+              <w:rPr>
+                <w:rStyle w:val="Hyperlink"/>
+                <w:rFonts w:ascii="Arial" w:hAnsi="Arial" w:cs="Arial"/>
+                <w:noProof/>
+              </w:rPr>
+              <w:t>ACK</w:t>
+            </w:r>
+            <w:r>
+              <w:rPr>
+                <w:noProof/>
+                <w:webHidden/>
+              </w:rPr>
+              <w:tab/>
+            </w:r>
+            <w:r>
+              <w:rPr>
+                <w:noProof/>
+                <w:webHidden/>
+              </w:rPr>
+              <w:fldChar w:fldCharType="begin"/>
+            </w:r>
+            <w:r>
+              <w:rPr>
+                <w:noProof/>
+                <w:webHidden/>
+              </w:rPr>
+              <w:instrText xml:space="preserve"> PAGEREF _Toc214268121 \h </w:instrText>
+            </w:r>
+            <w:r>
+              <w:rPr>
+                <w:noProof/>
+                <w:webHidden/>
+              </w:rPr>
+            </w:r>
+            <w:r>
+              <w:rPr>
+                <w:noProof/>
+                <w:webHidden/>
+              </w:rPr>
+              <w:fldChar w:fldCharType="separate"/>
+            </w:r>
+            <w:r>
+              <w:rPr>
+                <w:noProof/>
+                <w:webHidden/>
+              </w:rPr>
+              <w:t>1</w:t>
+            </w:r>
+            <w:r>
+              <w:rPr>
+                <w:noProof/>
+                <w:webHidden/>
+              </w:rPr>
+              <w:fldChar w:fldCharType="end"/>
+            </w:r>
+          </w:hyperlink>
+        </w:p>
+        <w:p>
+          <w:pPr>
+            <w:pStyle w:val="TOC1"/>
+            <w:tabs>
+              <w:tab w:val="right" w:leader="dot" w:pos="8630"/>
+            </w:tabs>
+            <w:rPr>
+              <w:noProof/>
+            </w:rPr>
+          </w:pPr>
+          <w:hyperlink w:anchor="_Toc214268122" w:history="1">
+            <w:r>
+              <w:rPr>
+                <w:rStyle w:val="Hyperlink"/>
+                <w:rFonts w:ascii="Arial" w:hAnsi="Arial" w:cs="Arial"/>
+                <w:noProof/>
+              </w:rPr>
+              <w:t>FIAP - GLOBA</w:t>
+            </w:r>
+            <w:r>
+              <w:rPr>
+                <w:rStyle w:val="Hyperlink"/>
+                <w:rFonts w:ascii="Arial" w:hAnsi="Arial" w:cs="Arial"/>
+                <w:noProof/>
+              </w:rPr>
+              <w:t>L</w:t>
+            </w:r>
+            <w:r>
+              <w:rPr>
+                <w:rStyle w:val="Hyperlink"/>
+                <w:rFonts w:ascii="Arial" w:hAnsi="Arial" w:cs="Arial"/>
+                <w:noProof/>
+              </w:rPr>
+              <w:t xml:space="preserve"> SOLUTION 2025</w:t>
+            </w:r>
+            <w:r>
+              <w:rPr>
+                <w:noProof/>
+                <w:webHidden/>
+              </w:rPr>
+              <w:tab/>
+            </w:r>
+            <w:r>
+              <w:rPr>
+                <w:noProof/>
+                <w:webHidden/>
+              </w:rPr>
+              <w:fldChar w:fldCharType="begin"/>
+            </w:r>
+            <w:r>
+              <w:rPr>
+                <w:noProof/>
+                <w:webHidden/>
+              </w:rPr>
+              <w:instrText xml:space="preserve"> PAGEREF _Toc214268122 \h </w:instrText>
+            </w:r>
+            <w:r>
+              <w:rPr>
+                <w:noProof/>
+                <w:webHidden/>
+              </w:rPr>
+            </w:r>
+            <w:r>
+              <w:rPr>
+                <w:noProof/>
+                <w:webHidden/>
+              </w:rPr>
+              <w:fldChar w:fldCharType="separate"/>
+            </w:r>
+            <w:r>
+              <w:rPr>
+                <w:noProof/>
+                <w:webHidden/>
+              </w:rPr>
+              <w:t>1</w:t>
+            </w:r>
+            <w:r>
+              <w:rPr>
+                <w:noProof/>
+                <w:webHidden/>
+              </w:rPr>
+              <w:fldChar w:fldCharType="end"/>
+            </w:r>
+          </w:hyperlink>
+        </w:p>
+        <w:p>
+          <w:pPr>
+            <w:pStyle w:val="TOC1"/>
+            <w:tabs>
+              <w:tab w:val="right" w:leader="dot" w:pos="8630"/>
+            </w:tabs>
+            <w:rPr>
+              <w:noProof/>
+            </w:rPr>
+          </w:pPr>
+          <w:hyperlink w:anchor="_Toc214268123" w:history="1">
+            <w:r>
+              <w:rPr>
+                <w:rStyle w:val="Hyperlink"/>
+                <w:rFonts w:ascii="Arial" w:hAnsi="Arial" w:cs="Arial"/>
+                <w:noProof/>
+              </w:rPr>
+              <w:t>COMPUTATIONAL THINKING USING PYTHON</w:t>
+            </w:r>
+            <w:r>
+              <w:rPr>
+                <w:noProof/>
+                <w:webHidden/>
+              </w:rPr>
+              <w:tab/>
+            </w:r>
+            <w:r>
+              <w:rPr>
+                <w:noProof/>
+                <w:webHidden/>
+              </w:rPr>
+              <w:fldChar w:fldCharType="begin"/>
+            </w:r>
+            <w:r>
+              <w:rPr>
+                <w:noProof/>
+                <w:webHidden/>
+              </w:rPr>
+              <w:instrText xml:space="preserve"> PAGEREF _Toc214268123 \h </w:instrText>
+            </w:r>
+            <w:r>
+              <w:rPr>
+                <w:noProof/>
+                <w:webHidden/>
+              </w:rPr>
+            </w:r>
+            <w:r>
+              <w:rPr>
+                <w:noProof/>
+                <w:webHidden/>
+              </w:rPr>
+              <w:fldChar w:fldCharType="separate"/>
+            </w:r>
+            <w:r>
+              <w:rPr>
+                <w:noProof/>
+                <w:webHidden/>
+              </w:rPr>
+              <w:t>1</w:t>
+            </w:r>
+            <w:r>
+              <w:rPr>
+                <w:noProof/>
+                <w:webHidden/>
+              </w:rPr>
+              <w:fldChar w:fldCharType="end"/>
+            </w:r>
+          </w:hyperlink>
+        </w:p>
+        <w:p>
+          <w:pPr>
+            <w:pStyle w:val="TOC1"/>
+            <w:tabs>
+              <w:tab w:val="right" w:leader="dot" w:pos="8630"/>
+            </w:tabs>
+            <w:rPr>
+              <w:noProof/>
+            </w:rPr>
+          </w:pPr>
+          <w:hyperlink w:anchor="_Toc214268124" w:history="1">
+            <w:r>
+              <w:rPr>
+                <w:rStyle w:val="Hyperlink"/>
+                <w:rFonts w:ascii="Arial" w:hAnsi="Arial" w:cs="Arial"/>
+                <w:noProof/>
+                <w:lang w:val="pt-BR"/>
+              </w:rPr>
+              <w:t>1. Especifi</w:t>
+            </w:r>
+            <w:r>
+              <w:rPr>
+                <w:rStyle w:val="Hyperlink"/>
+                <w:rFonts w:ascii="Arial" w:hAnsi="Arial" w:cs="Arial"/>
+                <w:noProof/>
+                <w:lang w:val="pt-BR"/>
+              </w:rPr>
+              <w:t>c</w:t>
+            </w:r>
+            <w:r>
+              <w:rPr>
+                <w:rStyle w:val="Hyperlink"/>
+                <w:rFonts w:ascii="Arial" w:hAnsi="Arial" w:cs="Arial"/>
+                <w:noProof/>
+                <w:lang w:val="pt-BR"/>
+              </w:rPr>
+              <w:t>ação da Solução Proposta</w:t>
+            </w:r>
+            <w:r>
+              <w:rPr>
+                <w:noProof/>
+                <w:webHidden/>
+              </w:rPr>
+              <w:tab/>
+            </w:r>
+            <w:r>
+              <w:rPr>
+                <w:noProof/>
+                <w:webHidden/>
+              </w:rPr>
+              <w:fldChar w:fldCharType="begin"/>
+            </w:r>
+            <w:r>
+              <w:rPr>
+                <w:noProof/>
+                <w:webHidden/>
+              </w:rPr>
+              <w:instrText xml:space="preserve"> PAGEREF _Toc214268124 \h </w:instrText>
+            </w:r>
+            <w:r>
+              <w:rPr>
+                <w:noProof/>
+                <w:webHidden/>
+              </w:rPr>
+            </w:r>
+            <w:r>
+              <w:rPr>
+                <w:noProof/>
+                <w:webHidden/>
+              </w:rPr>
+              <w:fldChar w:fldCharType="separate"/>
+            </w:r>
+            <w:r>
+              <w:rPr>
+                <w:noProof/>
+                <w:webHidden/>
+              </w:rPr>
+              <w:t>2</w:t>
+            </w:r>
+            <w:r>
+              <w:rPr>
+                <w:noProof/>
+                <w:webHidden/>
+              </w:rPr>
+              <w:fldChar w:fldCharType="end"/>
+            </w:r>
+          </w:hyperlink>
+        </w:p>
+        <w:p>
+          <w:pPr>
+            <w:pStyle w:val="TOC1"/>
+            <w:tabs>
+              <w:tab w:val="right" w:leader="dot" w:pos="8630"/>
+            </w:tabs>
+            <w:rPr>
+              <w:noProof/>
+            </w:rPr>
+          </w:pPr>
+          <w:hyperlink w:anchor="_Toc214268125" w:history="1">
+            <w:r>
+              <w:rPr>
+                <w:rStyle w:val="Hyperlink"/>
+                <w:noProof/>
+                <w:lang w:val="pt-BR"/>
+              </w:rPr>
+              <w:t>1.1 Explicação Detalhada</w:t>
+            </w:r>
+            <w:r>
+              <w:rPr>
+                <w:noProof/>
+                <w:webHidden/>
+              </w:rPr>
+              <w:tab/>
+            </w:r>
+            <w:r>
+              <w:rPr>
+                <w:noProof/>
+                <w:webHidden/>
+              </w:rPr>
+              <w:fldChar w:fldCharType="begin"/>
+            </w:r>
+            <w:r>
+              <w:rPr>
+                <w:noProof/>
+                <w:webHidden/>
+              </w:rPr>
+              <w:instrText xml:space="preserve"> PAGEREF _Toc214268125 \h </w:instrText>
+            </w:r>
+            <w:r>
+              <w:rPr>
+                <w:noProof/>
+                <w:webHidden/>
+              </w:rPr>
+            </w:r>
+            <w:r>
+              <w:rPr>
+                <w:noProof/>
+                <w:webHidden/>
+              </w:rPr>
+              <w:fldChar w:fldCharType="separate"/>
+            </w:r>
+            <w:r>
+              <w:rPr>
+                <w:noProof/>
+                <w:webHidden/>
+              </w:rPr>
+              <w:t>2</w:t>
+            </w:r>
+            <w:r>
+              <w:rPr>
+                <w:noProof/>
+                <w:webHidden/>
+              </w:rPr>
+              <w:fldChar w:fldCharType="end"/>
+            </w:r>
+          </w:hyperlink>
+        </w:p>
+        <w:p>
+          <w:pPr>
+            <w:pStyle w:val="TOC1"/>
+            <w:tabs>
+              <w:tab w:val="right" w:leader="dot" w:pos="8630"/>
+            </w:tabs>
+            <w:rPr>
+              <w:noProof/>
+            </w:rPr>
+          </w:pPr>
+          <w:hyperlink w:anchor="_Toc214268126" w:history="1">
+            <w:r>
+              <w:rPr>
+                <w:rStyle w:val="Hyperlink"/>
+                <w:rFonts w:ascii="Arial" w:hAnsi="Arial" w:cs="Arial"/>
+                <w:noProof/>
+                <w:lang w:val="pt-BR"/>
+              </w:rPr>
+              <w:t>1.2 Justificativas e Objetivos</w:t>
+            </w:r>
+            <w:r>
+              <w:rPr>
+                <w:noProof/>
+                <w:webHidden/>
+              </w:rPr>
+              <w:tab/>
+            </w:r>
+            <w:r>
+              <w:rPr>
+                <w:noProof/>
+                <w:webHidden/>
+              </w:rPr>
+              <w:fldChar w:fldCharType="begin"/>
+            </w:r>
+            <w:r>
+              <w:rPr>
+                <w:noProof/>
+                <w:webHidden/>
+              </w:rPr>
+              <w:instrText xml:space="preserve"> PAGEREF _Toc214268126 \h </w:instrText>
+            </w:r>
+            <w:r>
+              <w:rPr>
+                <w:noProof/>
+                <w:webHidden/>
+              </w:rPr>
+            </w:r>
+            <w:r>
+              <w:rPr>
+                <w:noProof/>
+                <w:webHidden/>
+              </w:rPr>
+              <w:fldChar w:fldCharType="separate"/>
+            </w:r>
+            <w:r>
+              <w:rPr>
+                <w:noProof/>
+                <w:webHidden/>
+              </w:rPr>
+              <w:t>3</w:t>
+            </w:r>
+            <w:r>
+              <w:rPr>
+                <w:noProof/>
+                <w:webHidden/>
+              </w:rPr>
+              <w:fldChar w:fldCharType="end"/>
+            </w:r>
+          </w:hyperlink>
+        </w:p>
+        <w:p>
+          <w:pPr>
+            <w:pStyle w:val="TOC1"/>
+            <w:tabs>
+              <w:tab w:val="right" w:leader="dot" w:pos="8630"/>
+            </w:tabs>
+            <w:rPr>
+              <w:noProof/>
+            </w:rPr>
+          </w:pPr>
+          <w:hyperlink w:anchor="_Toc214268127" w:history="1">
+            <w:r>
+              <w:rPr>
+                <w:rStyle w:val="Hyperlink"/>
+                <w:rFonts w:ascii="Arial" w:hAnsi="Arial" w:cs="Arial"/>
+                <w:noProof/>
+                <w:lang w:val="pt-BR"/>
+              </w:rPr>
+              <w:t>1.3 Link para o Vídeo Pitch</w:t>
+            </w:r>
+            <w:r>
+              <w:rPr>
+                <w:noProof/>
+                <w:webHidden/>
+              </w:rPr>
+              <w:tab/>
+            </w:r>
+            <w:r>
+              <w:rPr>
+                <w:noProof/>
+                <w:webHidden/>
+              </w:rPr>
+              <w:fldChar w:fldCharType="begin"/>
+            </w:r>
+            <w:r>
+              <w:rPr>
+                <w:noProof/>
+                <w:webHidden/>
+              </w:rPr>
+              <w:instrText xml:space="preserve"> PAGEREF _Toc214268127 \h </w:instrText>
+            </w:r>
+            <w:r>
+              <w:rPr>
+                <w:noProof/>
+                <w:webHidden/>
+              </w:rPr>
+            </w:r>
+            <w:r>
+              <w:rPr>
+                <w:noProof/>
+                <w:webHidden/>
+              </w:rPr>
+              <w:fldChar w:fldCharType="separate"/>
+            </w:r>
+            <w:r>
+              <w:rPr>
+                <w:noProof/>
+                <w:webHidden/>
+              </w:rPr>
+              <w:t>4</w:t>
+            </w:r>
+            <w:r>
+              <w:rPr>
+                <w:noProof/>
+                <w:webHidden/>
+              </w:rPr>
+              <w:fldChar w:fldCharType="end"/>
+            </w:r>
+          </w:hyperlink>
+        </w:p>
+        <w:p>
+          <w:pPr>
+            <w:pStyle w:val="TOC1"/>
+            <w:tabs>
+              <w:tab w:val="right" w:leader="dot" w:pos="8630"/>
+            </w:tabs>
+            <w:rPr>
+              <w:noProof/>
+            </w:rPr>
+          </w:pPr>
+          <w:hyperlink w:anchor="_Toc214268128" w:history="1">
+            <w:r>
+              <w:rPr>
+                <w:rStyle w:val="Hyperlink"/>
+                <w:rFonts w:ascii="Arial" w:hAnsi="Arial" w:cs="Arial"/>
+                <w:noProof/>
+                <w:lang w:val="pt-BR"/>
+              </w:rPr>
+              <w:t>2. Modelo Físico e Scripts do Banco de Dados</w:t>
+            </w:r>
+            <w:r>
+              <w:rPr>
+                <w:noProof/>
+                <w:webHidden/>
+              </w:rPr>
+              <w:tab/>
+            </w:r>
+            <w:r>
+              <w:rPr>
+                <w:noProof/>
+                <w:webHidden/>
+              </w:rPr>
+              <w:fldChar w:fldCharType="begin"/>
+            </w:r>
+            <w:r>
+              <w:rPr>
+                <w:noProof/>
+                <w:webHidden/>
+              </w:rPr>
+              <w:instrText xml:space="preserve"> PAGEREF _Toc214268128 \h </w:instrText>
+            </w:r>
+            <w:r>
+              <w:rPr>
+                <w:noProof/>
+                <w:webHidden/>
+              </w:rPr>
+            </w:r>
+            <w:r>
+              <w:rPr>
+                <w:noProof/>
+                <w:webHidden/>
+              </w:rPr>
+              <w:fldChar w:fldCharType="separate"/>
+            </w:r>
+            <w:r>
+              <w:rPr>
+                <w:noProof/>
+                <w:webHidden/>
+              </w:rPr>
+              <w:t>5</w:t>
+            </w:r>
+            <w:r>
+              <w:rPr>
+                <w:noProof/>
+                <w:webHidden/>
+              </w:rPr>
+              <w:fldChar w:fldCharType="end"/>
+            </w:r>
+          </w:hyperlink>
+        </w:p>
+        <w:p>
+          <w:pPr>
+            <w:pStyle w:val="TOC1"/>
+            <w:tabs>
+              <w:tab w:val="right" w:leader="dot" w:pos="8630"/>
+            </w:tabs>
+            <w:rPr>
+              <w:noProof/>
+            </w:rPr>
+          </w:pPr>
+          <w:hyperlink w:anchor="_Toc214268129" w:history="1">
+            <w:r>
+              <w:rPr>
+                <w:rStyle w:val="Hyperlink"/>
+                <w:rFonts w:ascii="Arial" w:hAnsi="Arial" w:cs="Arial"/>
+                <w:noProof/>
+                <w:lang w:val="pt-BR"/>
+              </w:rPr>
+              <w:t>2.1 Modelo Físico:</w:t>
+            </w:r>
+            <w:r>
+              <w:rPr>
+                <w:noProof/>
+                <w:webHidden/>
+              </w:rPr>
+              <w:tab/>
+            </w:r>
+            <w:r>
+              <w:rPr>
+                <w:noProof/>
+                <w:webHidden/>
+              </w:rPr>
+              <w:fldChar w:fldCharType="begin"/>
+            </w:r>
+            <w:r>
+              <w:rPr>
+                <w:noProof/>
+                <w:webHidden/>
+              </w:rPr>
+              <w:instrText xml:space="preserve"> PAGEREF _Toc214268129 \h </w:instrText>
+            </w:r>
+            <w:r>
+              <w:rPr>
+                <w:noProof/>
+                <w:webHidden/>
+              </w:rPr>
+            </w:r>
+            <w:r>
+              <w:rPr>
+                <w:noProof/>
+                <w:webHidden/>
+              </w:rPr>
+              <w:fldChar w:fldCharType="separate"/>
+            </w:r>
+            <w:r>
+              <w:rPr>
+                <w:noProof/>
+                <w:webHidden/>
+              </w:rPr>
+              <w:t>5</w:t>
+            </w:r>
+            <w:r>
+              <w:rPr>
+                <w:noProof/>
+                <w:webHidden/>
+              </w:rPr>
+              <w:fldChar w:fldCharType="end"/>
+            </w:r>
+          </w:hyperlink>
+        </w:p>
+        <w:p>
+          <w:pPr>
+            <w:pStyle w:val="TOC1"/>
+            <w:tabs>
+              <w:tab w:val="right" w:leader="dot" w:pos="8630"/>
+            </w:tabs>
+            <w:rPr>
+              <w:noProof/>
+            </w:rPr>
+          </w:pPr>
+          <w:hyperlink w:anchor="_Toc214268130" w:history="1">
+            <w:r>
+              <w:rPr>
+                <w:rStyle w:val="Hyperlink"/>
+                <w:rFonts w:ascii="Arial" w:hAnsi="Arial" w:cs="Arial"/>
+                <w:noProof/>
+                <w:lang w:val="pt-BR"/>
+              </w:rPr>
+              <w:t>2.2 Tabelas</w:t>
+            </w:r>
+            <w:r>
+              <w:rPr>
+                <w:noProof/>
+                <w:webHidden/>
+              </w:rPr>
+              <w:tab/>
+            </w:r>
+            <w:r>
+              <w:rPr>
+                <w:noProof/>
+                <w:webHidden/>
+              </w:rPr>
+              <w:fldChar w:fldCharType="begin"/>
+            </w:r>
+            <w:r>
+              <w:rPr>
+                <w:noProof/>
+                <w:webHidden/>
+              </w:rPr>
+              <w:instrText xml:space="preserve"> PAGEREF _Toc214268130 \h </w:instrText>
+            </w:r>
+            <w:r>
+              <w:rPr>
+                <w:noProof/>
+                <w:webHidden/>
+              </w:rPr>
+            </w:r>
+            <w:r>
+              <w:rPr>
+                <w:noProof/>
+                <w:webHidden/>
+              </w:rPr>
+              <w:fldChar w:fldCharType="separate"/>
+            </w:r>
+            <w:r>
+              <w:rPr>
+                <w:noProof/>
+                <w:webHidden/>
+              </w:rPr>
+              <w:t>5</w:t>
+            </w:r>
+            <w:r>
+              <w:rPr>
+                <w:noProof/>
+                <w:webHidden/>
+              </w:rPr>
+              <w:fldChar w:fldCharType="end"/>
+            </w:r>
+          </w:hyperlink>
+        </w:p>
+        <w:p>
+          <w:pPr>
+            <w:pStyle w:val="TOC1"/>
+            <w:tabs>
+              <w:tab w:val="right" w:leader="dot" w:pos="8630"/>
+            </w:tabs>
+            <w:rPr>
+              <w:noProof/>
+            </w:rPr>
+          </w:pPr>
+          <w:hyperlink w:anchor="_Toc214268131" w:history="1">
+            <w:r>
+              <w:rPr>
+                <w:rStyle w:val="Hyperlink"/>
+                <w:rFonts w:ascii="Arial" w:hAnsi="Arial" w:cs="Arial"/>
+                <w:noProof/>
+                <w:lang w:val="pt-BR"/>
+              </w:rPr>
+              <w:t>2.4 CHEK´S adicionais:</w:t>
+            </w:r>
+            <w:r>
+              <w:rPr>
+                <w:noProof/>
+                <w:webHidden/>
+              </w:rPr>
+              <w:tab/>
+            </w:r>
+            <w:r>
+              <w:rPr>
+                <w:noProof/>
+                <w:webHidden/>
+              </w:rPr>
+              <w:fldChar w:fldCharType="begin"/>
+            </w:r>
+            <w:r>
+              <w:rPr>
+                <w:noProof/>
+                <w:webHidden/>
+              </w:rPr>
+              <w:instrText xml:space="preserve"> PAGEREF _Toc214268131 \h </w:instrText>
+            </w:r>
+            <w:r>
+              <w:rPr>
+                <w:noProof/>
+                <w:webHidden/>
+              </w:rPr>
+            </w:r>
+            <w:r>
+              <w:rPr>
+                <w:noProof/>
+                <w:webHidden/>
+              </w:rPr>
+              <w:fldChar w:fldCharType="separate"/>
+            </w:r>
+            <w:r>
+              <w:rPr>
+                <w:noProof/>
+                <w:webHidden/>
+              </w:rPr>
+              <w:t>8</w:t>
+            </w:r>
+            <w:r>
+              <w:rPr>
+                <w:noProof/>
+                <w:webHidden/>
+              </w:rPr>
+              <w:fldChar w:fldCharType="end"/>
+            </w:r>
+          </w:hyperlink>
+        </w:p>
+        <w:p>
+          <w:pPr>
+            <w:pStyle w:val="TOC1"/>
+            <w:tabs>
+              <w:tab w:val="right" w:leader="dot" w:pos="8630"/>
+            </w:tabs>
+            <w:rPr>
+              <w:noProof/>
+            </w:rPr>
+          </w:pPr>
+          <w:hyperlink w:anchor="_Toc214268132" w:history="1">
+            <w:r>
+              <w:rPr>
+                <w:rStyle w:val="Hyperlink"/>
+                <w:rFonts w:ascii="Arial" w:hAnsi="Arial" w:cs="Arial"/>
+                <w:noProof/>
+                <w:lang w:val="pt-BR"/>
+              </w:rPr>
+              <w:t>2.5 Inserção (DD</w:t>
+            </w:r>
+            <w:r>
+              <w:rPr>
+                <w:rStyle w:val="Hyperlink"/>
+                <w:rFonts w:ascii="Arial" w:hAnsi="Arial" w:cs="Arial"/>
+                <w:noProof/>
+                <w:lang w:val="pt-BR"/>
+              </w:rPr>
+              <w:t>E</w:t>
+            </w:r>
+            <w:r>
+              <w:rPr>
+                <w:rStyle w:val="Hyperlink"/>
+                <w:rFonts w:ascii="Arial" w:hAnsi="Arial" w:cs="Arial"/>
+                <w:noProof/>
+                <w:lang w:val="pt-BR"/>
+              </w:rPr>
+              <w:t>) dados de exemplo:</w:t>
+            </w:r>
+            <w:r>
+              <w:rPr>
+                <w:noProof/>
+                <w:webHidden/>
+              </w:rPr>
+              <w:tab/>
+            </w:r>
+            <w:r>
+              <w:rPr>
+                <w:noProof/>
+                <w:webHidden/>
+              </w:rPr>
+              <w:fldChar w:fldCharType="begin"/>
+            </w:r>
+            <w:r>
+              <w:rPr>
+                <w:noProof/>
+                <w:webHidden/>
+              </w:rPr>
+              <w:instrText xml:space="preserve"> PAGEREF _Toc214268132 \h </w:instrText>
+            </w:r>
+            <w:r>
+              <w:rPr>
+                <w:noProof/>
+                <w:webHidden/>
+              </w:rPr>
+            </w:r>
+            <w:r>
+              <w:rPr>
+                <w:noProof/>
+                <w:webHidden/>
+              </w:rPr>
+              <w:fldChar w:fldCharType="separate"/>
+            </w:r>
+            <w:r>
+              <w:rPr>
+                <w:noProof/>
+                <w:webHidden/>
+              </w:rPr>
+              <w:t>8</w:t>
+            </w:r>
+            <w:r>
+              <w:rPr>
+                <w:noProof/>
+                <w:webHidden/>
+              </w:rPr>
+              <w:fldChar w:fldCharType="end"/>
+            </w:r>
+          </w:hyperlink>
+        </w:p>
+        <w:p>
+          <w:r>
+            <w:rPr>
+              <w:b/>
+              <w:bCs/>
+            </w:rPr>
+            <w:fldChar w:fldCharType="end"/>
+          </w:r>
+        </w:p>
+      </w:sdtContent>
+    </w:sdt>
     <w:p>
       <w:pPr>
         <w:rPr>
@@ -235,15 +1180,16 @@
           <w:lang w:val="pt-BR"/>
         </w:rPr>
       </w:pPr>
-      <w:r>
+    </w:p>
+    <w:p>
+      <w:pPr>
         <w:rPr>
           <w:rFonts w:ascii="Arial" w:hAnsi="Arial" w:cs="Arial"/>
           <w:sz w:val="24"/>
           <w:szCs w:val="24"/>
           <w:lang w:val="pt-BR"/>
         </w:rPr>
-        <w:t>1. Especificação da Solução Proposta.................................................. 3</w:t>
-      </w:r>
+      </w:pPr>
     </w:p>
     <w:p>
       <w:pPr>
@@ -254,15 +1200,16 @@
           <w:lang w:val="pt-BR"/>
         </w:rPr>
       </w:pPr>
-      <w:r>
+    </w:p>
+    <w:p>
+      <w:pPr>
         <w:rPr>
           <w:rFonts w:ascii="Arial" w:hAnsi="Arial" w:cs="Arial"/>
           <w:sz w:val="24"/>
           <w:szCs w:val="24"/>
           <w:lang w:val="pt-BR"/>
         </w:rPr>
-        <w:t xml:space="preserve">    1.1 Explicação Detalhada..................................................... 3</w:t>
-      </w:r>
+      </w:pPr>
     </w:p>
     <w:p>
       <w:pPr>
@@ -273,15 +1220,16 @@
           <w:lang w:val="pt-BR"/>
         </w:rPr>
       </w:pPr>
-      <w:r>
+    </w:p>
+    <w:p>
+      <w:pPr>
         <w:rPr>
           <w:rFonts w:ascii="Arial" w:hAnsi="Arial" w:cs="Arial"/>
           <w:sz w:val="24"/>
           <w:szCs w:val="24"/>
           <w:lang w:val="pt-BR"/>
         </w:rPr>
-        <w:t xml:space="preserve">    1.2 Justificativas e Objetivos............................................... 4</w:t>
-      </w:r>
+      </w:pPr>
     </w:p>
     <w:p>
       <w:pPr>
@@ -292,15 +1240,16 @@
           <w:lang w:val="pt-BR"/>
         </w:rPr>
       </w:pPr>
-      <w:r>
+    </w:p>
+    <w:p>
+      <w:pPr>
         <w:rPr>
           <w:rFonts w:ascii="Arial" w:hAnsi="Arial" w:cs="Arial"/>
           <w:sz w:val="24"/>
           <w:szCs w:val="24"/>
           <w:lang w:val="pt-BR"/>
         </w:rPr>
-        <w:t xml:space="preserve">    1.3 Link para o Vídeo Pitch................................................ 5</w:t>
-      </w:r>
+      </w:pPr>
     </w:p>
     <w:p>
       <w:pPr>
@@ -311,273 +1260,25 @@
           <w:lang w:val="pt-BR"/>
         </w:rPr>
       </w:pPr>
-      <w:r>
+    </w:p>
+    <w:p>
+      <w:pPr>
         <w:rPr>
           <w:rFonts w:ascii="Arial" w:hAnsi="Arial" w:cs="Arial"/>
           <w:sz w:val="24"/>
           <w:szCs w:val="24"/>
           <w:lang w:val="pt-BR"/>
         </w:rPr>
-        <w:t xml:space="preserve">2. Modelo Físico e Scripts do Banco de Dados............................... </w:t>
-      </w:r>
-      <w:r>
+      </w:pPr>
+    </w:p>
+    <w:p>
+      <w:pPr>
         <w:rPr>
           <w:rFonts w:ascii="Arial" w:hAnsi="Arial" w:cs="Arial"/>
           <w:sz w:val="24"/>
           <w:szCs w:val="24"/>
           <w:lang w:val="pt-BR"/>
         </w:rPr>
-        <w:t>5</w:t>
-      </w:r>
-    </w:p>
-    <w:p>
-      <w:pPr>
-        <w:rPr>
-          <w:rFonts w:ascii="Arial" w:hAnsi="Arial" w:cs="Arial"/>
-          <w:sz w:val="24"/>
-          <w:szCs w:val="24"/>
-          <w:lang w:val="pt-BR"/>
-        </w:rPr>
-      </w:pPr>
-      <w:r>
-        <w:rPr>
-          <w:rFonts w:ascii="Arial" w:hAnsi="Arial" w:cs="Arial"/>
-          <w:sz w:val="24"/>
-          <w:szCs w:val="24"/>
-          <w:lang w:val="pt-BR"/>
-        </w:rPr>
-        <w:t xml:space="preserve">    2.1 Modelo Físico............................................................... </w:t>
-      </w:r>
-      <w:r>
-        <w:rPr>
-          <w:rFonts w:ascii="Arial" w:hAnsi="Arial" w:cs="Arial"/>
-          <w:sz w:val="24"/>
-          <w:szCs w:val="24"/>
-          <w:lang w:val="pt-BR"/>
-        </w:rPr>
-        <w:t>5</w:t>
-      </w:r>
-    </w:p>
-    <w:p>
-      <w:pPr>
-        <w:rPr>
-          <w:rFonts w:ascii="Arial" w:hAnsi="Arial" w:cs="Arial"/>
-          <w:sz w:val="24"/>
-          <w:szCs w:val="24"/>
-          <w:lang w:val="pt-BR"/>
-        </w:rPr>
-      </w:pPr>
-      <w:r>
-        <w:rPr>
-          <w:rFonts w:ascii="Arial" w:hAnsi="Arial" w:cs="Arial"/>
-          <w:sz w:val="24"/>
-          <w:szCs w:val="24"/>
-          <w:lang w:val="pt-BR"/>
-        </w:rPr>
-        <w:t xml:space="preserve">    2.2 Tabelas do Banco de Dados (TB_COLABORADOR, TB_CHECKIN)..... </w:t>
-      </w:r>
-      <w:r>
-        <w:rPr>
-          <w:rFonts w:ascii="Arial" w:hAnsi="Arial" w:cs="Arial"/>
-          <w:sz w:val="24"/>
-          <w:szCs w:val="24"/>
-          <w:lang w:val="pt-BR"/>
-        </w:rPr>
-        <w:t>6</w:t>
-      </w:r>
-    </w:p>
-    <w:p>
-      <w:pPr>
-        <w:rPr>
-          <w:rFonts w:ascii="Arial" w:hAnsi="Arial" w:cs="Arial"/>
-          <w:sz w:val="24"/>
-          <w:szCs w:val="24"/>
-          <w:lang w:val="pt-BR"/>
-        </w:rPr>
-      </w:pPr>
-      <w:r>
-        <w:rPr>
-          <w:rFonts w:ascii="Arial" w:hAnsi="Arial" w:cs="Arial"/>
-          <w:sz w:val="24"/>
-          <w:szCs w:val="24"/>
-          <w:lang w:val="pt-BR"/>
-        </w:rPr>
-        <w:t xml:space="preserve">    2.3 Tabelas do Banco de Dados (TB_RELATORIO, TB_ALERTA)............ </w:t>
-      </w:r>
-      <w:r>
-        <w:rPr>
-          <w:rFonts w:ascii="Arial" w:hAnsi="Arial" w:cs="Arial"/>
-          <w:sz w:val="24"/>
-          <w:szCs w:val="24"/>
-          <w:lang w:val="pt-BR"/>
-        </w:rPr>
-        <w:t>7</w:t>
-      </w:r>
-    </w:p>
-    <w:p>
-      <w:pPr>
-        <w:rPr>
-          <w:rFonts w:ascii="Arial" w:hAnsi="Arial" w:cs="Arial"/>
-          <w:sz w:val="24"/>
-          <w:szCs w:val="24"/>
-          <w:lang w:val="pt-BR"/>
-        </w:rPr>
-      </w:pPr>
-      <w:r>
-        <w:rPr>
-          <w:rFonts w:ascii="Arial" w:hAnsi="Arial" w:cs="Arial"/>
-          <w:sz w:val="24"/>
-          <w:szCs w:val="24"/>
-          <w:lang w:val="pt-BR"/>
-        </w:rPr>
-        <w:t xml:space="preserve">    2.4 Checks Adicionais.......................................................... </w:t>
-      </w:r>
-      <w:r>
-        <w:rPr>
-          <w:rFonts w:ascii="Arial" w:hAnsi="Arial" w:cs="Arial"/>
-          <w:sz w:val="24"/>
-          <w:szCs w:val="24"/>
-          <w:lang w:val="pt-BR"/>
-        </w:rPr>
-        <w:t>8</w:t>
-      </w:r>
-    </w:p>
-    <w:p>
-      <w:pPr>
-        <w:rPr>
-          <w:rFonts w:ascii="Arial" w:hAnsi="Arial" w:cs="Arial"/>
-          <w:sz w:val="24"/>
-          <w:szCs w:val="24"/>
-          <w:lang w:val="pt-BR"/>
-        </w:rPr>
-      </w:pPr>
-      <w:r>
-        <w:rPr>
-          <w:rFonts w:ascii="Arial" w:hAnsi="Arial" w:cs="Arial"/>
-          <w:sz w:val="24"/>
-          <w:szCs w:val="24"/>
-          <w:lang w:val="pt-BR"/>
-        </w:rPr>
-        <w:t xml:space="preserve">    2.5 Inserção de Dados de Exemplo.......................................... </w:t>
-      </w:r>
-      <w:r>
-        <w:rPr>
-          <w:rFonts w:ascii="Arial" w:hAnsi="Arial" w:cs="Arial"/>
-          <w:sz w:val="24"/>
-          <w:szCs w:val="24"/>
-          <w:lang w:val="pt-BR"/>
-        </w:rPr>
-        <w:t>8/9</w:t>
-      </w:r>
-    </w:p>
-    <w:p>
-      <w:pPr>
-        <w:rPr>
-          <w:rFonts w:ascii="Arial" w:hAnsi="Arial" w:cs="Arial"/>
-          <w:sz w:val="24"/>
-          <w:szCs w:val="24"/>
-          <w:lang w:val="pt-BR"/>
-        </w:rPr>
-      </w:pPr>
-    </w:p>
-    <w:p>
-      <w:pPr>
-        <w:rPr>
-          <w:rFonts w:ascii="Arial" w:hAnsi="Arial" w:cs="Arial"/>
-          <w:sz w:val="24"/>
-          <w:szCs w:val="24"/>
-          <w:lang w:val="pt-BR"/>
-        </w:rPr>
-      </w:pPr>
-    </w:p>
-    <w:p>
-      <w:pPr>
-        <w:rPr>
-          <w:rFonts w:ascii="Arial" w:hAnsi="Arial" w:cs="Arial"/>
-          <w:sz w:val="24"/>
-          <w:szCs w:val="24"/>
-          <w:lang w:val="pt-BR"/>
-        </w:rPr>
-      </w:pPr>
-    </w:p>
-    <w:p>
-      <w:pPr>
-        <w:rPr>
-          <w:rFonts w:ascii="Arial" w:hAnsi="Arial" w:cs="Arial"/>
-          <w:sz w:val="24"/>
-          <w:szCs w:val="24"/>
-          <w:lang w:val="pt-BR"/>
-        </w:rPr>
-      </w:pPr>
-    </w:p>
-    <w:p>
-      <w:pPr>
-        <w:rPr>
-          <w:rFonts w:ascii="Arial" w:hAnsi="Arial" w:cs="Arial"/>
-          <w:sz w:val="24"/>
-          <w:szCs w:val="24"/>
-          <w:lang w:val="pt-BR"/>
-        </w:rPr>
-      </w:pPr>
-    </w:p>
-    <w:p>
-      <w:pPr>
-        <w:rPr>
-          <w:rFonts w:ascii="Arial" w:hAnsi="Arial" w:cs="Arial"/>
-          <w:sz w:val="24"/>
-          <w:szCs w:val="24"/>
-          <w:lang w:val="pt-BR"/>
-        </w:rPr>
-      </w:pPr>
-    </w:p>
-    <w:p>
-      <w:pPr>
-        <w:rPr>
-          <w:rFonts w:ascii="Arial" w:hAnsi="Arial" w:cs="Arial"/>
-          <w:sz w:val="24"/>
-          <w:szCs w:val="24"/>
-          <w:lang w:val="pt-BR"/>
-        </w:rPr>
-      </w:pPr>
-    </w:p>
-    <w:p>
-      <w:pPr>
-        <w:rPr>
-          <w:rFonts w:ascii="Arial" w:hAnsi="Arial" w:cs="Arial"/>
-          <w:sz w:val="24"/>
-          <w:szCs w:val="24"/>
-          <w:lang w:val="pt-BR"/>
-        </w:rPr>
-      </w:pPr>
-    </w:p>
-    <w:p>
-      <w:pPr>
-        <w:rPr>
-          <w:rFonts w:ascii="Arial" w:hAnsi="Arial" w:cs="Arial"/>
-          <w:sz w:val="24"/>
-          <w:szCs w:val="24"/>
-          <w:lang w:val="pt-BR"/>
-        </w:rPr>
-      </w:pPr>
-    </w:p>
-    <w:p>
-      <w:pPr>
-        <w:rPr>
-          <w:rFonts w:ascii="Arial" w:hAnsi="Arial" w:cs="Arial"/>
-          <w:sz w:val="24"/>
-          <w:szCs w:val="24"/>
-          <w:lang w:val="pt-BR"/>
-        </w:rPr>
-      </w:pPr>
-    </w:p>
-    <w:p>
-      <w:pPr>
-        <w:rPr>
-          <w:rFonts w:ascii="Arial" w:hAnsi="Arial" w:cs="Arial"/>
-          <w:sz w:val="24"/>
-          <w:szCs w:val="24"/>
-          <w:lang w:val="pt-BR"/>
-        </w:rPr>
       </w:pPr>
     </w:p>
     <w:p>
@@ -590,6 +1291,7 @@
           <w:lang w:val="pt-BR"/>
         </w:rPr>
       </w:pPr>
+      <w:bookmarkStart w:id="3" w:name="_Toc214268124"/>
       <w:r>
         <w:rPr>
           <w:rFonts w:ascii="Arial" w:hAnsi="Arial" w:cs="Arial"/>
@@ -600,6 +1302,7 @@
         <w:lastRenderedPageBreak/>
         <w:t>1. Especificação da Solução Proposta</w:t>
       </w:r>
+      <w:bookmarkEnd w:id="3"/>
     </w:p>
     <w:p>
       <w:pPr>
@@ -608,12 +1311,14 @@
           <w:lang w:val="pt-BR"/>
         </w:rPr>
       </w:pPr>
+      <w:bookmarkStart w:id="4" w:name="_Toc214268125"/>
       <w:r>
         <w:rPr>
           <w:lang w:val="pt-BR"/>
         </w:rPr>
         <w:t>1.1 Explicação Detalhada</w:t>
       </w:r>
+      <w:bookmarkEnd w:id="4"/>
     </w:p>
     <w:p>
       <w:pPr>
@@ -628,6 +1333,7 @@
         </w:rPr>
         <w:t xml:space="preserve">A solução </w:t>
       </w:r>
+      <w:proofErr w:type="spellStart"/>
       <w:r>
         <w:rPr>
           <w:rStyle w:val="Strong"/>
@@ -635,12 +1341,14 @@
         </w:rPr>
         <w:t>MindTrack</w:t>
       </w:r>
+      <w:proofErr w:type="spellEnd"/>
       <w:r>
         <w:rPr>
           <w:rFonts w:ascii="Arial" w:hAnsi="Arial" w:cs="Arial"/>
         </w:rPr>
         <w:t xml:space="preserve"> é uma plataforma de monitoramento de bem-estar e saúde mental no ambiente de trabalho, desenvolvida em Python e integrada a um banco de dados Oracle. Trata-se de uma aplicação em modo console que permite o cadastro, atualização, consulta e exclusão de informações de colaboradores, bem como o registro estruturado de check-ins de humor, alertas e relatórios analíticos. A aplicação utiliza o driver </w:t>
       </w:r>
+      <w:proofErr w:type="spellStart"/>
       <w:r>
         <w:rPr>
           <w:rStyle w:val="HTMLCode"/>
@@ -650,6 +1358,7 @@
         </w:rPr>
         <w:t>oracledb</w:t>
       </w:r>
+      <w:proofErr w:type="spellEnd"/>
       <w:r>
         <w:rPr>
           <w:rFonts w:ascii="Arial" w:hAnsi="Arial" w:cs="Arial"/>
@@ -670,6 +1379,7 @@
         </w:rPr>
         <w:t xml:space="preserve">No núcleo da solução, o </w:t>
       </w:r>
+      <w:proofErr w:type="spellStart"/>
       <w:r>
         <w:rPr>
           <w:rStyle w:val="Strong"/>
@@ -677,6 +1387,7 @@
         </w:rPr>
         <w:t>MindTrack</w:t>
       </w:r>
+      <w:proofErr w:type="spellEnd"/>
       <w:r>
         <w:rPr>
           <w:rFonts w:ascii="Arial" w:hAnsi="Arial" w:cs="Arial"/>
@@ -710,6 +1421,7 @@
         </w:rPr>
         <w:t xml:space="preserve">, permitindo que os resultados das consultas sejam salvos em arquivos externos para posterior análise em ferramentas de BI, dashboards ou relatórios gerenciais. Dessa forma, a solução não apenas registra informações, mas também transforma dados brutos em insumos úteis para a tomada de decisão estratégica. Ao abordar diretamente o desafio de monitorar bem-estar e saúde mental no trabalho, o </w:t>
       </w:r>
+      <w:proofErr w:type="spellStart"/>
       <w:r>
         <w:rPr>
           <w:rStyle w:val="Strong"/>
@@ -717,11 +1429,26 @@
         </w:rPr>
         <w:t>MindTrack</w:t>
       </w:r>
+      <w:proofErr w:type="spellEnd"/>
       <w:r>
         <w:rPr>
           <w:rFonts w:ascii="Arial" w:hAnsi="Arial" w:cs="Arial"/>
         </w:rPr>
-        <w:t xml:space="preserve"> oferece um mecanismo simples, acessível e extensível para que as organizações acompanhem o estado emocional de seus colaboradores, identifiquem tendências de estresse ou queda de humor e planejem ações preventivas baseadas em evidências, alinhando-se ao tema proposto pela Global Solution.</w:t>
+        <w:t xml:space="preserve"> oferece um mecanismo simples, acessível e extensível para que as organizações acompanhem o estado emocional de seus colaboradores, identifiquem tendências de estresse ou queda de humor e planejem ações preventivas baseadas em evidências, alinhando-se ao tema proposto pela Global </w:t>
+      </w:r>
+      <w:proofErr w:type="spellStart"/>
+      <w:r>
+        <w:rPr>
+          <w:rFonts w:ascii="Arial" w:hAnsi="Arial" w:cs="Arial"/>
+        </w:rPr>
+        <w:t>Solution</w:t>
+      </w:r>
+      <w:proofErr w:type="spellEnd"/>
+      <w:r>
+        <w:rPr>
+          <w:rFonts w:ascii="Arial" w:hAnsi="Arial" w:cs="Arial"/>
+        </w:rPr>
+        <w:t>.</w:t>
       </w:r>
     </w:p>
     <w:p>
@@ -748,6 +1475,7 @@
           <w:lang w:val="pt-BR"/>
         </w:rPr>
       </w:pPr>
+      <w:bookmarkStart w:id="5" w:name="_Toc214268126"/>
       <w:r>
         <w:rPr>
           <w:rFonts w:ascii="Arial" w:hAnsi="Arial" w:cs="Arial"/>
@@ -756,6 +1484,7 @@
         <w:lastRenderedPageBreak/>
         <w:t>1.2 Justificativas e Objetivos</w:t>
       </w:r>
+      <w:bookmarkEnd w:id="5"/>
     </w:p>
     <w:p>
       <w:pPr>
@@ -774,19 +1503,19 @@
           <w:szCs w:val="24"/>
           <w:lang w:val="pt-BR" w:eastAsia="pt-BR"/>
         </w:rPr>
-        <w:t>A discussão sobre saúde mental nas empresas deixou de ser opcional e passou a ser uma necessidade estratégica. Nos últimos anos, pesquisas apontam que estresse, ansiedade, burnout e sobrecarga emocional estão entre os principais fatores que reduzem produtividade, aumentam o absenteísmo e prejudicam diretamente o bem-estar dos colaboradores. No entanto, apesar da gravidade do problema, a maioria das organizações ainda não possui ferramentas estruturadas para identificar sinais de alerta, acompanhar tendências emocionais ou intervir antes que um quadro se agrave. Essa lacuna operacional foi o ponto de partida para o desenvolvimento do MindTrack, uma solução criada para tornar o monitoramento de bem-estar algo objetivo, mensurável e contínuo dentro do ambiente corporativo.</w:t>
+        <w:t xml:space="preserve">A discussão sobre saúde mental nas empresas deixou de ser opcional e passou a ser uma necessidade estratégica. Nos últimos anos, pesquisas apontam que estresse, ansiedade, burnout e sobrecarga emocional estão entre os principais fatores que reduzem produtividade, aumentam o absenteísmo e prejudicam diretamente o bem-estar dos colaboradores. No entanto, apesar da gravidade do problema, a maioria das organizações ainda não possui ferramentas estruturadas para identificar sinais de alerta, acompanhar tendências emocionais ou intervir antes que um quadro se agrave. Essa lacuna operacional foi o ponto de partida para o desenvolvimento do </w:t>
       </w:r>
-    </w:p>
-    <w:p>
-      <w:pPr>
-        <w:spacing w:before="100" w:beforeAutospacing="1" w:after="100" w:afterAutospacing="1" w:line="240" w:lineRule="auto"/>
+      <w:proofErr w:type="spellStart"/>
+      <w:r>
         <w:rPr>
           <w:rFonts w:ascii="Arial" w:eastAsia="Times New Roman" w:hAnsi="Arial" w:cs="Arial"/>
           <w:sz w:val="24"/>
           <w:szCs w:val="24"/>
           <w:lang w:val="pt-BR" w:eastAsia="pt-BR"/>
         </w:rPr>
-      </w:pPr>
+        <w:t>MindTrack</w:t>
+      </w:r>
+      <w:proofErr w:type="spellEnd"/>
       <w:r>
         <w:rPr>
           <w:rFonts w:ascii="Arial" w:eastAsia="Times New Roman" w:hAnsi="Arial" w:cs="Arial"/>
@@ -794,7 +1523,7 @@
           <w:szCs w:val="24"/>
           <w:lang w:val="pt-BR" w:eastAsia="pt-BR"/>
         </w:rPr>
-        <w:t>O projeto se justifica pela necessidade de unir tecnologia, análise de dados e práticas de gestão humana para resolver um problema real: a falta de visibilidade sobre o estado emocional dos colaboradores ao longo do tempo. Sistemas tradicionais de RH geralmente focam apenas em dados administrativos, enquanto iniciativas de saúde mental costumam ser genéricas e reativas. O MindTrack inova ao registrar diariamente o humor dos colaboradores, permitindo que gestores e equipes de saúde ocupacional reconheçam padrões, detectem riscos e identifiquem colaboradores que podem estar enfrentando dificuldades significativas.</w:t>
+        <w:t>, uma solução criada para tornar o monitoramento de bem-estar algo objetivo, mensurável e contínuo dentro do ambiente corporativo.</w:t>
       </w:r>
     </w:p>
     <w:p>
@@ -814,6 +1543,46 @@
           <w:szCs w:val="24"/>
           <w:lang w:val="pt-BR" w:eastAsia="pt-BR"/>
         </w:rPr>
+        <w:t xml:space="preserve">O projeto se justifica pela necessidade de unir tecnologia, análise de dados e práticas de gestão humana para resolver um problema real: a falta de visibilidade sobre o estado emocional dos colaboradores ao longo do tempo. Sistemas tradicionais de RH geralmente focam apenas em dados administrativos, enquanto iniciativas de saúde mental costumam ser genéricas e reativas. O </w:t>
+      </w:r>
+      <w:proofErr w:type="spellStart"/>
+      <w:r>
+        <w:rPr>
+          <w:rFonts w:ascii="Arial" w:eastAsia="Times New Roman" w:hAnsi="Arial" w:cs="Arial"/>
+          <w:sz w:val="24"/>
+          <w:szCs w:val="24"/>
+          <w:lang w:val="pt-BR" w:eastAsia="pt-BR"/>
+        </w:rPr>
+        <w:t>MindTrack</w:t>
+      </w:r>
+      <w:proofErr w:type="spellEnd"/>
+      <w:r>
+        <w:rPr>
+          <w:rFonts w:ascii="Arial" w:eastAsia="Times New Roman" w:hAnsi="Arial" w:cs="Arial"/>
+          <w:sz w:val="24"/>
+          <w:szCs w:val="24"/>
+          <w:lang w:val="pt-BR" w:eastAsia="pt-BR"/>
+        </w:rPr>
+        <w:t xml:space="preserve"> inova ao registrar diariamente o humor dos colaboradores, permitindo que gestores e equipes de saúde ocupacional reconheçam padrões, detectem riscos e identifiquem colaboradores que podem estar enfrentando dificuldades significativas.</w:t>
+      </w:r>
+    </w:p>
+    <w:p>
+      <w:pPr>
+        <w:spacing w:before="100" w:beforeAutospacing="1" w:after="100" w:afterAutospacing="1" w:line="240" w:lineRule="auto"/>
+        <w:rPr>
+          <w:rFonts w:ascii="Arial" w:eastAsia="Times New Roman" w:hAnsi="Arial" w:cs="Arial"/>
+          <w:sz w:val="24"/>
+          <w:szCs w:val="24"/>
+          <w:lang w:val="pt-BR" w:eastAsia="pt-BR"/>
+        </w:rPr>
+      </w:pPr>
+      <w:r>
+        <w:rPr>
+          <w:rFonts w:ascii="Arial" w:eastAsia="Times New Roman" w:hAnsi="Arial" w:cs="Arial"/>
+          <w:sz w:val="24"/>
+          <w:szCs w:val="24"/>
+          <w:lang w:val="pt-BR" w:eastAsia="pt-BR"/>
+        </w:rPr>
         <w:t>Outro ponto relevante é que, na maioria das empresas, colaboradores não se sentem confortáveis em relatar estresse ou sofrimento emocional diretamente aos líderes. Por isso, o sistema propõe um canal seguro, simples e impessoal para que cada pessoa registre seu estado emocional, contribuindo para uma cultura organizacional mais acolhedora e menos punitiva. A justificativa também está alinhada ao tema global da solução — Ferramentas de monitoramento de bem-estar e saúde mental no trabalho — evidenciando que o projeto foi projetado para gerar impacto social, humano e organizacional.</w:t>
       </w:r>
     </w:p>
@@ -834,7 +1603,27 @@
           <w:szCs w:val="24"/>
           <w:lang w:val="pt-BR" w:eastAsia="pt-BR"/>
         </w:rPr>
-        <w:t>Os objetivos do MindTrack são claros e estratégicos:</w:t>
+        <w:t xml:space="preserve">Os objetivos do </w:t>
+      </w:r>
+      <w:proofErr w:type="spellStart"/>
+      <w:r>
+        <w:rPr>
+          <w:rFonts w:ascii="Arial" w:eastAsia="Times New Roman" w:hAnsi="Arial" w:cs="Arial"/>
+          <w:sz w:val="24"/>
+          <w:szCs w:val="24"/>
+          <w:lang w:val="pt-BR" w:eastAsia="pt-BR"/>
+        </w:rPr>
+        <w:t>MindTrack</w:t>
+      </w:r>
+      <w:proofErr w:type="spellEnd"/>
+      <w:r>
+        <w:rPr>
+          <w:rFonts w:ascii="Arial" w:eastAsia="Times New Roman" w:hAnsi="Arial" w:cs="Arial"/>
+          <w:sz w:val="24"/>
+          <w:szCs w:val="24"/>
+          <w:lang w:val="pt-BR" w:eastAsia="pt-BR"/>
+        </w:rPr>
+        <w:t xml:space="preserve"> são claros e estratégicos:</w:t>
       </w:r>
     </w:p>
     <w:p>
@@ -1023,7 +1812,27 @@
           <w:szCs w:val="24"/>
           <w:lang w:val="pt-BR" w:eastAsia="pt-BR"/>
         </w:rPr>
-        <w:t>Com isso, o MindTrack cumpre plenamente seu propósito: transformar dados emocionais em inteligência organizacional, promovendo ambientes de trabalho mais saudáveis, produtivos e humanizados.</w:t>
+        <w:t xml:space="preserve">Com isso, o </w:t>
+      </w:r>
+      <w:proofErr w:type="spellStart"/>
+      <w:r>
+        <w:rPr>
+          <w:rFonts w:ascii="Arial" w:eastAsia="Times New Roman" w:hAnsi="Arial" w:cs="Arial"/>
+          <w:sz w:val="24"/>
+          <w:szCs w:val="24"/>
+          <w:lang w:val="pt-BR" w:eastAsia="pt-BR"/>
+        </w:rPr>
+        <w:t>MindTrack</w:t>
+      </w:r>
+      <w:proofErr w:type="spellEnd"/>
+      <w:r>
+        <w:rPr>
+          <w:rFonts w:ascii="Arial" w:eastAsia="Times New Roman" w:hAnsi="Arial" w:cs="Arial"/>
+          <w:sz w:val="24"/>
+          <w:szCs w:val="24"/>
+          <w:lang w:val="pt-BR" w:eastAsia="pt-BR"/>
+        </w:rPr>
+        <w:t xml:space="preserve"> cumpre plenamente seu propósito: transformar dados emocionais em inteligência organizacional, promovendo ambientes de trabalho mais saudáveis, produtivos e humanizados.</w:t>
       </w:r>
     </w:p>
     <w:p>
@@ -1034,13 +1843,24 @@
           <w:lang w:val="pt-BR"/>
         </w:rPr>
       </w:pPr>
+      <w:bookmarkStart w:id="6" w:name="_Toc214268127"/>
       <w:r>
         <w:rPr>
           <w:rFonts w:ascii="Arial" w:hAnsi="Arial" w:cs="Arial"/>
           <w:lang w:val="pt-BR"/>
         </w:rPr>
-        <w:t>1.3 Link para o Vídeo Pitch</w:t>
+        <w:t xml:space="preserve">1.3 Link para o Vídeo </w:t>
       </w:r>
+      <w:proofErr w:type="spellStart"/>
+      <w:r>
+        <w:rPr>
+          <w:rFonts w:ascii="Arial" w:hAnsi="Arial" w:cs="Arial"/>
+          <w:lang w:val="pt-BR"/>
+        </w:rPr>
+        <w:t>Pitch</w:t>
+      </w:r>
+      <w:bookmarkEnd w:id="6"/>
+      <w:proofErr w:type="spellEnd"/>
     </w:p>
     <w:p>
       <w:pPr>
@@ -1054,37 +1874,39 @@
           <w:sz w:val="24"/>
           <w:lang w:val="pt-BR"/>
         </w:rPr>
-        <w:t>Vídeo Pitch</w:t>
+        <w:t xml:space="preserve">Vídeo </w:t>
       </w:r>
+      <w:proofErr w:type="spellStart"/>
       <w:r>
         <w:rPr>
           <w:rFonts w:ascii="Arial" w:hAnsi="Arial"/>
           <w:sz w:val="24"/>
           <w:lang w:val="pt-BR"/>
         </w:rPr>
+        <w:t>Pitch</w:t>
+      </w:r>
+      <w:proofErr w:type="spellEnd"/>
+      <w:r>
+        <w:rPr>
+          <w:rFonts w:ascii="Arial" w:hAnsi="Arial"/>
+          <w:sz w:val="24"/>
+          <w:lang w:val="pt-BR"/>
+        </w:rPr>
         <w:t>:</w:t>
       </w:r>
       <w:r>
+        <w:rPr>
+          <w:lang w:val="pt-BR"/>
+        </w:rPr>
         <w:t xml:space="preserve"> </w:t>
       </w:r>
       <w:hyperlink r:id="rId6" w:tgtFrame="_blank" w:tooltip="https://youtu.be/qcashyhztaq?feature=shared" w:history="1">
         <w:r>
           <w:rPr>
             <w:rStyle w:val="Hyperlink"/>
+            <w:lang w:val="pt-BR"/>
           </w:rPr>
-          <w:t>https://youtu.be/qCaSHyHZTaQ?fe</w:t>
-        </w:r>
-        <w:r>
-          <w:rPr>
-            <w:rStyle w:val="Hyperlink"/>
-          </w:rPr>
-          <w:t>a</w:t>
-        </w:r>
-        <w:r>
-          <w:rPr>
-            <w:rStyle w:val="Hyperlink"/>
-          </w:rPr>
-          <w:t>ture=shared</w:t>
+          <w:t>https://youtu.be/qCaSHyHZTaQ?feature=shared</w:t>
         </w:r>
       </w:hyperlink>
     </w:p>
@@ -1096,6 +1918,7 @@
           <w:lang w:val="pt-BR"/>
         </w:rPr>
       </w:pPr>
+      <w:bookmarkStart w:id="7" w:name="_Toc214268128"/>
       <w:r>
         <w:rPr>
           <w:rFonts w:ascii="Arial" w:hAnsi="Arial" w:cs="Arial"/>
@@ -1110,6 +1933,7 @@
         </w:rPr>
         <w:t>Modelo Físico e Scripts do Banco de Dados</w:t>
       </w:r>
+      <w:bookmarkEnd w:id="7"/>
     </w:p>
     <w:p>
       <w:pPr>
@@ -1119,6 +1943,7 @@
           <w:lang w:val="pt-BR"/>
         </w:rPr>
       </w:pPr>
+      <w:bookmarkStart w:id="8" w:name="_Toc214268129"/>
       <w:r>
         <w:rPr>
           <w:rFonts w:ascii="Arial" w:hAnsi="Arial" w:cs="Arial"/>
@@ -1147,6 +1972,7 @@
         </w:rPr>
         <w:t>sico:</w:t>
       </w:r>
+      <w:bookmarkEnd w:id="8"/>
     </w:p>
     <w:p>
       <w:pPr>
@@ -1218,6 +2044,7 @@
           <w:lang w:val="pt-BR"/>
         </w:rPr>
       </w:pPr>
+      <w:bookmarkStart w:id="9" w:name="_Toc214268130"/>
       <w:r>
         <w:rPr>
           <w:rFonts w:ascii="Arial" w:hAnsi="Arial" w:cs="Arial"/>
@@ -1226,6 +2053,7 @@
         <w:lastRenderedPageBreak/>
         <w:t>2.2 Tabelas</w:t>
       </w:r>
+      <w:bookmarkEnd w:id="9"/>
     </w:p>
     <w:p>
       <w:pPr>
@@ -1536,6 +2364,7 @@
           <w:lang w:val="pt-BR"/>
         </w:rPr>
       </w:pPr>
+      <w:bookmarkStart w:id="10" w:name="_Toc214268131"/>
       <w:r>
         <w:rPr>
           <w:rFonts w:ascii="Arial" w:hAnsi="Arial" w:cs="Arial"/>
@@ -1565,6 +2394,7 @@
         </w:rPr>
         <w:t xml:space="preserve"> adicionais:</w:t>
       </w:r>
+      <w:bookmarkEnd w:id="10"/>
     </w:p>
     <w:p>
       <w:pPr>
@@ -1622,11 +2452,13 @@
           <w:lang w:val="pt-BR"/>
         </w:rPr>
       </w:pPr>
+      <w:bookmarkStart w:id="11" w:name="_Toc214268132"/>
       <w:r>
         <w:rPr>
           <w:rFonts w:ascii="Arial" w:hAnsi="Arial" w:cs="Arial"/>
           <w:lang w:val="pt-BR"/>
         </w:rPr>
+        <w:lastRenderedPageBreak/>
         <w:t xml:space="preserve">2.5 </w:t>
       </w:r>
       <w:r>
@@ -1636,6 +2468,7 @@
         </w:rPr>
         <w:t>Inserção (DDE) dados de exemplo:</w:t>
       </w:r>
+      <w:bookmarkEnd w:id="11"/>
     </w:p>
     <w:p>
       <w:pPr>
@@ -1649,10 +2482,10 @@
           <w:lang w:val="pt-BR"/>
         </w:rPr>
         <w:drawing>
-          <wp:inline distT="0" distB="0" distL="0" distR="0" wp14:anchorId="62E3D47E" wp14:editId="47039CD6">
-            <wp:extent cx="5486400" cy="2529840"/>
-            <wp:effectExtent l="0" t="0" r="0" b="3810"/>
-            <wp:docPr id="5" name="Picture 5"/>
+          <wp:inline distT="0" distB="0" distL="0" distR="0" wp14:anchorId="19ABBC57" wp14:editId="6C6526E6">
+            <wp:extent cx="4947725" cy="2647950"/>
+            <wp:effectExtent l="0" t="0" r="5715" b="0"/>
+            <wp:docPr id="6" name="Picture 6"/>
             <wp:cNvGraphicFramePr>
               <a:graphicFrameLocks xmlns:a="http://schemas.openxmlformats.org/drawingml/2006/main" noChangeAspect="1"/>
             </wp:cNvGraphicFramePr>
@@ -1672,7 +2505,7 @@
                   <pic:spPr>
                     <a:xfrm>
                       <a:off x="0" y="0"/>
-                      <a:ext cx="5486400" cy="2529840"/>
+                      <a:ext cx="4988695" cy="2669876"/>
                     </a:xfrm>
                     <a:prstGeom prst="rect">
                       <a:avLst/>
@@ -1684,24 +2517,16 @@
           </wp:inline>
         </w:drawing>
       </w:r>
-    </w:p>
-    <w:p>
-      <w:pPr>
-        <w:rPr>
-          <w:lang w:val="pt-BR"/>
-        </w:rPr>
-      </w:pPr>
       <w:r>
         <w:rPr>
           <w:noProof/>
           <w:lang w:val="pt-BR"/>
         </w:rPr>
-        <w:lastRenderedPageBreak/>
         <w:drawing>
-          <wp:inline distT="0" distB="0" distL="0" distR="0" wp14:anchorId="674158E0" wp14:editId="6374765D">
-            <wp:extent cx="5486400" cy="2936240"/>
-            <wp:effectExtent l="0" t="0" r="0" b="0"/>
-            <wp:docPr id="6" name="Picture 6"/>
+          <wp:inline distT="0" distB="0" distL="0" distR="0" wp14:anchorId="62E3D47E" wp14:editId="77CEC200">
+            <wp:extent cx="4947285" cy="2529840"/>
+            <wp:effectExtent l="0" t="0" r="5715" b="3810"/>
+            <wp:docPr id="5" name="Picture 5"/>
             <wp:cNvGraphicFramePr>
               <a:graphicFrameLocks xmlns:a="http://schemas.openxmlformats.org/drawingml/2006/main" noChangeAspect="1"/>
             </wp:cNvGraphicFramePr>
@@ -1721,7 +2546,7 @@
                   <pic:spPr>
                     <a:xfrm>
                       <a:off x="0" y="0"/>
-                      <a:ext cx="5486400" cy="2936240"/>
+                      <a:ext cx="4947285" cy="2529840"/>
                     </a:xfrm>
                     <a:prstGeom prst="rect">
                       <a:avLst/>
@@ -1733,6 +2558,13 @@
           </wp:inline>
         </w:drawing>
       </w:r>
+    </w:p>
+    <w:p>
+      <w:pPr>
+        <w:rPr>
+          <w:lang w:val="pt-BR"/>
+        </w:rPr>
+      </w:pPr>
     </w:p>
     <w:p>
       <w:pPr>
@@ -3424,7 +4256,6 @@
     <w:basedOn w:val="Heading1"/>
     <w:next w:val="Normal"/>
     <w:uiPriority w:val="39"/>
-    <w:semiHidden/>
     <w:unhideWhenUsed/>
     <w:qFormat/>
     <w:rsid w:val="00FC693F"/>
@@ -13520,7 +14351,6 @@
     <w:name w:val="Hyperlink"/>
     <w:basedOn w:val="DefaultParagraphFont"/>
     <w:uiPriority w:val="99"/>
-    <w:semiHidden/>
     <w:unhideWhenUsed/>
     <w:rsid w:val="003E57BC"/>
     <w:rPr>
@@ -13539,6 +14369,18 @@
       <w:color w:val="800080" w:themeColor="followedHyperlink"/>
       <w:u w:val="single"/>
     </w:rPr>
+  </w:style>
+  <w:style w:type="paragraph" w:styleId="TOC1">
+    <w:name w:val="toc 1"/>
+    <w:basedOn w:val="Normal"/>
+    <w:next w:val="Normal"/>
+    <w:autoRedefine/>
+    <w:uiPriority w:val="39"/>
+    <w:unhideWhenUsed/>
+    <w:rsid w:val="00B00F8C"/>
+    <w:pPr>
+      <w:spacing w:after="100"/>
+    </w:pPr>
   </w:style>
 </w:styles>
 </file>

</xml_diff>